<commit_message>
3-26 and 3-29 minutes and login password
</commit_message>
<xml_diff>
--- a/minutes/informal/20191118.G17InformalMeetingMinutes5.docx
+++ b/minutes/informal/20191118.G17InformalMeetingMinutes5.docx
@@ -352,8 +352,6 @@
         </w:rPr>
         <w:t>UI design and assignment</w:t>
       </w:r>
-      <w:bookmarkStart w:id="0" w:name="_GoBack"/>
-      <w:bookmarkEnd w:id="0"/>
     </w:p>
     <w:p>
       <w:pPr>
@@ -363,8 +361,17 @@
           <w:numId w:val="3"/>
         </w:numPr>
         <w:ind w:firstLineChars="0"/>
-      </w:pPr>
-      <w:r>
+        <w:rPr>
+          <w:sz w:val="24"/>
+          <w:szCs w:val="24"/>
+        </w:rPr>
+      </w:pPr>
+      <w:bookmarkStart w:id="0" w:name="_GoBack"/>
+      <w:r>
+        <w:rPr>
+          <w:sz w:val="24"/>
+          <w:szCs w:val="24"/>
+        </w:rPr>
         <w:t>Change Teachers UI</w:t>
       </w:r>
     </w:p>
@@ -372,8 +379,16 @@
       <w:pPr>
         <w:pStyle w:val="a3"/>
         <w:ind w:left="780" w:firstLineChars="0" w:firstLine="0"/>
-      </w:pPr>
-      <w:r>
+        <w:rPr>
+          <w:sz w:val="24"/>
+          <w:szCs w:val="24"/>
+        </w:rPr>
+      </w:pPr>
+      <w:r>
+        <w:rPr>
+          <w:sz w:val="24"/>
+          <w:szCs w:val="24"/>
+        </w:rPr>
         <w:t>Add select box in general search.</w:t>
       </w:r>
     </w:p>
@@ -381,17 +396,31 @@
       <w:pPr>
         <w:pStyle w:val="a3"/>
         <w:ind w:left="780" w:firstLineChars="0" w:firstLine="0"/>
+        <w:rPr>
+          <w:sz w:val="24"/>
+          <w:szCs w:val="24"/>
+        </w:rPr>
       </w:pPr>
       <w:r>
         <w:rPr>
           <w:rFonts w:hint="eastAsia"/>
+          <w:sz w:val="24"/>
+          <w:szCs w:val="24"/>
         </w:rPr>
         <w:t>A</w:t>
       </w:r>
       <w:r>
+        <w:rPr>
+          <w:sz w:val="24"/>
+          <w:szCs w:val="24"/>
+        </w:rPr>
         <w:t xml:space="preserve">dd warning information page, </w:t>
       </w:r>
       <w:r>
+        <w:rPr>
+          <w:sz w:val="24"/>
+          <w:szCs w:val="24"/>
+        </w:rPr>
         <w:t>same name student page</w:t>
       </w:r>
     </w:p>
@@ -399,14 +428,24 @@
       <w:pPr>
         <w:pStyle w:val="a3"/>
         <w:ind w:left="780" w:firstLineChars="0" w:firstLine="0"/>
+        <w:rPr>
+          <w:sz w:val="24"/>
+          <w:szCs w:val="24"/>
+        </w:rPr>
       </w:pPr>
       <w:r>
         <w:rPr>
           <w:rFonts w:hint="eastAsia"/>
+          <w:sz w:val="24"/>
+          <w:szCs w:val="24"/>
         </w:rPr>
         <w:t>A</w:t>
       </w:r>
       <w:r>
+        <w:rPr>
+          <w:sz w:val="24"/>
+          <w:szCs w:val="24"/>
+        </w:rPr>
         <w:t>dd export function</w:t>
       </w:r>
     </w:p>
@@ -414,29 +453,59 @@
       <w:pPr>
         <w:pStyle w:val="a3"/>
         <w:ind w:left="780" w:firstLineChars="0" w:firstLine="0"/>
+        <w:rPr>
+          <w:sz w:val="24"/>
+          <w:szCs w:val="24"/>
+        </w:rPr>
       </w:pPr>
       <w:r>
         <w:rPr>
           <w:rFonts w:hint="eastAsia"/>
+          <w:sz w:val="24"/>
+          <w:szCs w:val="24"/>
         </w:rPr>
         <w:t>A</w:t>
       </w:r>
       <w:r>
+        <w:rPr>
+          <w:sz w:val="24"/>
+          <w:szCs w:val="24"/>
+        </w:rPr>
         <w:t>dd summary of students’</w:t>
       </w:r>
       <w:r>
+        <w:rPr>
+          <w:sz w:val="24"/>
+          <w:szCs w:val="24"/>
+        </w:rPr>
         <w:t>,</w:t>
       </w:r>
       <w:r>
+        <w:rPr>
+          <w:sz w:val="24"/>
+          <w:szCs w:val="24"/>
+        </w:rPr>
         <w:t xml:space="preserve"> lecture</w:t>
       </w:r>
       <w:r>
+        <w:rPr>
+          <w:sz w:val="24"/>
+          <w:szCs w:val="24"/>
+        </w:rPr>
         <w:t xml:space="preserve"> and module</w:t>
       </w:r>
       <w:r>
+        <w:rPr>
+          <w:sz w:val="24"/>
+          <w:szCs w:val="24"/>
+        </w:rPr>
         <w:t xml:space="preserve"> absen</w:t>
       </w:r>
       <w:r>
+        <w:rPr>
+          <w:sz w:val="24"/>
+          <w:szCs w:val="24"/>
+        </w:rPr>
         <w:t>ce</w:t>
       </w:r>
     </w:p>
@@ -444,8 +513,16 @@
       <w:pPr>
         <w:pStyle w:val="a3"/>
         <w:ind w:left="780" w:firstLineChars="0" w:firstLine="0"/>
-      </w:pPr>
-      <w:r>
+        <w:rPr>
+          <w:sz w:val="24"/>
+          <w:szCs w:val="24"/>
+        </w:rPr>
+      </w:pPr>
+      <w:r>
+        <w:rPr>
+          <w:sz w:val="24"/>
+          <w:szCs w:val="24"/>
+        </w:rPr>
         <w:t>Add export function on module</w:t>
       </w:r>
     </w:p>
@@ -453,14 +530,24 @@
       <w:pPr>
         <w:pStyle w:val="a3"/>
         <w:ind w:left="780" w:firstLineChars="0" w:firstLine="0"/>
+        <w:rPr>
+          <w:sz w:val="24"/>
+          <w:szCs w:val="24"/>
+        </w:rPr>
       </w:pPr>
       <w:r>
         <w:rPr>
           <w:rFonts w:hint="eastAsia"/>
+          <w:sz w:val="24"/>
+          <w:szCs w:val="24"/>
         </w:rPr>
         <w:t>A</w:t>
       </w:r>
       <w:r>
+        <w:rPr>
+          <w:sz w:val="24"/>
+          <w:szCs w:val="24"/>
+        </w:rPr>
         <w:t>dd export page</w:t>
       </w:r>
     </w:p>
@@ -468,14 +555,24 @@
       <w:pPr>
         <w:pStyle w:val="a3"/>
         <w:ind w:left="780" w:firstLineChars="0" w:firstLine="0"/>
+        <w:rPr>
+          <w:sz w:val="24"/>
+          <w:szCs w:val="24"/>
+        </w:rPr>
       </w:pPr>
       <w:r>
         <w:rPr>
           <w:rFonts w:hint="eastAsia"/>
+          <w:sz w:val="24"/>
+          <w:szCs w:val="24"/>
         </w:rPr>
         <w:t>A</w:t>
       </w:r>
       <w:r>
+        <w:rPr>
+          <w:sz w:val="24"/>
+          <w:szCs w:val="24"/>
+        </w:rPr>
         <w:t>dd more information on student page</w:t>
       </w:r>
     </w:p>
@@ -487,24 +584,48 @@
           <w:numId w:val="3"/>
         </w:numPr>
         <w:ind w:firstLineChars="0"/>
-      </w:pPr>
-      <w:r>
+        <w:rPr>
+          <w:sz w:val="24"/>
+          <w:szCs w:val="24"/>
+        </w:rPr>
+      </w:pPr>
+      <w:r>
+        <w:rPr>
+          <w:sz w:val="24"/>
+          <w:szCs w:val="24"/>
+        </w:rPr>
         <w:t xml:space="preserve">Change </w:t>
       </w:r>
       <w:proofErr w:type="spellStart"/>
       <w:r>
+        <w:rPr>
+          <w:sz w:val="24"/>
+          <w:szCs w:val="24"/>
+        </w:rPr>
         <w:t>usecase</w:t>
       </w:r>
       <w:proofErr w:type="spellEnd"/>
       <w:r>
+        <w:rPr>
+          <w:sz w:val="24"/>
+          <w:szCs w:val="24"/>
+        </w:rPr>
         <w:t xml:space="preserve"> diagram</w:t>
       </w:r>
     </w:p>
     <w:p>
       <w:pPr>
         <w:ind w:left="780"/>
-      </w:pPr>
-      <w:r>
+        <w:rPr>
+          <w:sz w:val="24"/>
+          <w:szCs w:val="24"/>
+        </w:rPr>
+      </w:pPr>
+      <w:r>
+        <w:rPr>
+          <w:sz w:val="24"/>
+          <w:szCs w:val="24"/>
+        </w:rPr>
         <w:t>Delete login time</w:t>
       </w:r>
     </w:p>
@@ -516,8 +637,16 @@
           <w:numId w:val="3"/>
         </w:numPr>
         <w:ind w:firstLineChars="0"/>
-      </w:pPr>
-      <w:r>
+        <w:rPr>
+          <w:sz w:val="24"/>
+          <w:szCs w:val="24"/>
+        </w:rPr>
+      </w:pPr>
+      <w:r>
+        <w:rPr>
+          <w:sz w:val="24"/>
+          <w:szCs w:val="24"/>
+        </w:rPr>
         <w:t>Design UI of Admin</w:t>
       </w:r>
     </w:p>
@@ -525,14 +654,24 @@
       <w:pPr>
         <w:pStyle w:val="a3"/>
         <w:ind w:left="780" w:firstLineChars="0" w:firstLine="0"/>
+        <w:rPr>
+          <w:sz w:val="24"/>
+          <w:szCs w:val="24"/>
+        </w:rPr>
       </w:pPr>
       <w:r>
         <w:rPr>
           <w:rFonts w:hint="eastAsia"/>
+          <w:sz w:val="24"/>
+          <w:szCs w:val="24"/>
         </w:rPr>
         <w:t>I</w:t>
       </w:r>
       <w:r>
+        <w:rPr>
+          <w:sz w:val="24"/>
+          <w:szCs w:val="24"/>
+        </w:rPr>
         <w:t>mport information function</w:t>
       </w:r>
     </w:p>
@@ -544,8 +683,16 @@
           <w:numId w:val="3"/>
         </w:numPr>
         <w:ind w:firstLineChars="0"/>
-      </w:pPr>
-      <w:r>
+        <w:rPr>
+          <w:sz w:val="24"/>
+          <w:szCs w:val="24"/>
+        </w:rPr>
+      </w:pPr>
+      <w:r>
+        <w:rPr>
+          <w:sz w:val="24"/>
+          <w:szCs w:val="24"/>
+        </w:rPr>
         <w:t>Discuss interview question</w:t>
       </w:r>
     </w:p>
@@ -557,11 +704,21 @@
           <w:numId w:val="3"/>
         </w:numPr>
         <w:ind w:firstLineChars="0"/>
-      </w:pPr>
-      <w:r>
+        <w:rPr>
+          <w:sz w:val="24"/>
+          <w:szCs w:val="24"/>
+        </w:rPr>
+      </w:pPr>
+      <w:r>
+        <w:rPr>
+          <w:sz w:val="24"/>
+          <w:szCs w:val="24"/>
+        </w:rPr>
+        <w:lastRenderedPageBreak/>
         <w:t>Add sequence diagram at search and recognize function</w:t>
       </w:r>
     </w:p>
+    <w:bookmarkEnd w:id="0"/>
     <w:p/>
     <w:p/>
     <w:sectPr>
@@ -572,6 +729,44 @@
     </w:sectPr>
   </w:body>
 </w:document>
+</file>
+
+<file path=word/endnotes.xml><?xml version="1.0" encoding="utf-8"?>
+<w:endnotes xmlns:wpc="http://schemas.microsoft.com/office/word/2010/wordprocessingCanvas" xmlns:cx="http://schemas.microsoft.com/office/drawing/2014/chartex" xmlns:cx1="http://schemas.microsoft.com/office/drawing/2015/9/8/chartex" xmlns:cx2="http://schemas.microsoft.com/office/drawing/2015/10/21/chartex" xmlns:cx3="http://schemas.microsoft.com/office/drawing/2016/5/9/chartex" xmlns:cx4="http://schemas.microsoft.com/office/drawing/2016/5/10/chartex" xmlns:cx5="http://schemas.microsoft.com/office/drawing/2016/5/11/chartex" xmlns:cx6="http://schemas.microsoft.com/office/drawing/2016/5/12/chartex" xmlns:cx7="http://schemas.microsoft.com/office/drawing/2016/5/13/chartex" xmlns:cx8="http://schemas.microsoft.com/office/drawing/2016/5/14/chartex" xmlns:mc="http://schemas.openxmlformats.org/markup-compatibility/2006" xmlns:aink="http://schemas.microsoft.com/office/drawing/2016/ink" xmlns:am3d="http://schemas.microsoft.com/office/drawing/2017/model3d" xmlns:o="urn:schemas-microsoft-com:office:office" xmlns:r="http://schemas.openxmlformats.org/officeDocument/2006/relationships" xmlns:m="http://schemas.openxmlformats.org/officeDocument/2006/math" xmlns:v="urn:schemas-microsoft-com:vml" xmlns:wp14="http://schemas.microsoft.com/office/word/2010/wordprocessingDrawing" xmlns:wp="http://schemas.openxmlformats.org/drawingml/2006/wordprocessingDrawing" xmlns:w10="urn:schemas-microsoft-com:office:word" xmlns:w="http://schemas.openxmlformats.org/wordprocessingml/2006/main" xmlns:w14="http://schemas.microsoft.com/office/word/2010/wordml" xmlns:w15="http://schemas.microsoft.com/office/word/2012/wordml" xmlns:w16cid="http://schemas.microsoft.com/office/word/2016/wordml/cid" xmlns:w16se="http://schemas.microsoft.com/office/word/2015/wordml/symex" xmlns:wpg="http://schemas.microsoft.com/office/word/2010/wordprocessingGroup" xmlns:wpi="http://schemas.microsoft.com/office/word/2010/wordprocessingInk" xmlns:wne="http://schemas.microsoft.com/office/word/2006/wordml" xmlns:wps="http://schemas.microsoft.com/office/word/2010/wordprocessingShape" mc:Ignorable="w14 w15 w16se w16cid wp14">
+  <w:endnote w:type="separator" w:id="-1">
+    <w:p>
+      <w:r>
+        <w:separator/>
+      </w:r>
+    </w:p>
+  </w:endnote>
+  <w:endnote w:type="continuationSeparator" w:id="0">
+    <w:p>
+      <w:r>
+        <w:continuationSeparator/>
+      </w:r>
+    </w:p>
+  </w:endnote>
+</w:endnotes>
+</file>
+
+<file path=word/footnotes.xml><?xml version="1.0" encoding="utf-8"?>
+<w:footnotes xmlns:wpc="http://schemas.microsoft.com/office/word/2010/wordprocessingCanvas" xmlns:cx="http://schemas.microsoft.com/office/drawing/2014/chartex" xmlns:cx1="http://schemas.microsoft.com/office/drawing/2015/9/8/chartex" xmlns:cx2="http://schemas.microsoft.com/office/drawing/2015/10/21/chartex" xmlns:cx3="http://schemas.microsoft.com/office/drawing/2016/5/9/chartex" xmlns:cx4="http://schemas.microsoft.com/office/drawing/2016/5/10/chartex" xmlns:cx5="http://schemas.microsoft.com/office/drawing/2016/5/11/chartex" xmlns:cx6="http://schemas.microsoft.com/office/drawing/2016/5/12/chartex" xmlns:cx7="http://schemas.microsoft.com/office/drawing/2016/5/13/chartex" xmlns:cx8="http://schemas.microsoft.com/office/drawing/2016/5/14/chartex" xmlns:mc="http://schemas.openxmlformats.org/markup-compatibility/2006" xmlns:aink="http://schemas.microsoft.com/office/drawing/2016/ink" xmlns:am3d="http://schemas.microsoft.com/office/drawing/2017/model3d" xmlns:o="urn:schemas-microsoft-com:office:office" xmlns:r="http://schemas.openxmlformats.org/officeDocument/2006/relationships" xmlns:m="http://schemas.openxmlformats.org/officeDocument/2006/math" xmlns:v="urn:schemas-microsoft-com:vml" xmlns:wp14="http://schemas.microsoft.com/office/word/2010/wordprocessingDrawing" xmlns:wp="http://schemas.openxmlformats.org/drawingml/2006/wordprocessingDrawing" xmlns:w10="urn:schemas-microsoft-com:office:word" xmlns:w="http://schemas.openxmlformats.org/wordprocessingml/2006/main" xmlns:w14="http://schemas.microsoft.com/office/word/2010/wordml" xmlns:w15="http://schemas.microsoft.com/office/word/2012/wordml" xmlns:w16cid="http://schemas.microsoft.com/office/word/2016/wordml/cid" xmlns:w16se="http://schemas.microsoft.com/office/word/2015/wordml/symex" xmlns:wpg="http://schemas.microsoft.com/office/word/2010/wordprocessingGroup" xmlns:wpi="http://schemas.microsoft.com/office/word/2010/wordprocessingInk" xmlns:wne="http://schemas.microsoft.com/office/word/2006/wordml" xmlns:wps="http://schemas.microsoft.com/office/word/2010/wordprocessingShape" mc:Ignorable="w14 w15 w16se w16cid wp14">
+  <w:footnote w:type="separator" w:id="-1">
+    <w:p>
+      <w:r>
+        <w:separator/>
+      </w:r>
+    </w:p>
+  </w:footnote>
+  <w:footnote w:type="continuationSeparator" w:id="0">
+    <w:p>
+      <w:r>
+        <w:continuationSeparator/>
+      </w:r>
+    </w:p>
+  </w:footnote>
+</w:footnotes>
 </file>
 
 <file path=word/numbering.xml><?xml version="1.0" encoding="utf-8"?>
@@ -1292,6 +1487,71 @@
       <w:ind w:firstLineChars="200" w:firstLine="420"/>
     </w:pPr>
   </w:style>
+  <w:style w:type="paragraph" w:styleId="a4">
+    <w:name w:val="header"/>
+    <w:basedOn w:val="a"/>
+    <w:link w:val="a5"/>
+    <w:uiPriority w:val="99"/>
+    <w:unhideWhenUsed/>
+    <w:rsid w:val="006E1940"/>
+    <w:pPr>
+      <w:pBdr>
+        <w:bottom w:val="single" w:sz="6" w:space="1" w:color="auto"/>
+      </w:pBdr>
+      <w:tabs>
+        <w:tab w:val="center" w:pos="4153"/>
+        <w:tab w:val="right" w:pos="8306"/>
+      </w:tabs>
+      <w:snapToGrid w:val="0"/>
+      <w:jc w:val="center"/>
+    </w:pPr>
+    <w:rPr>
+      <w:sz w:val="18"/>
+      <w:szCs w:val="18"/>
+    </w:rPr>
+  </w:style>
+  <w:style w:type="character" w:customStyle="1" w:styleId="a5">
+    <w:name w:val="页眉 字符"/>
+    <w:basedOn w:val="a0"/>
+    <w:link w:val="a4"/>
+    <w:uiPriority w:val="99"/>
+    <w:rsid w:val="006E1940"/>
+    <w:rPr>
+      <w:sz w:val="18"/>
+      <w:szCs w:val="18"/>
+    </w:rPr>
+  </w:style>
+  <w:style w:type="paragraph" w:styleId="a6">
+    <w:name w:val="footer"/>
+    <w:basedOn w:val="a"/>
+    <w:link w:val="a7"/>
+    <w:uiPriority w:val="99"/>
+    <w:unhideWhenUsed/>
+    <w:rsid w:val="006E1940"/>
+    <w:pPr>
+      <w:tabs>
+        <w:tab w:val="center" w:pos="4153"/>
+        <w:tab w:val="right" w:pos="8306"/>
+      </w:tabs>
+      <w:snapToGrid w:val="0"/>
+      <w:jc w:val="left"/>
+    </w:pPr>
+    <w:rPr>
+      <w:sz w:val="18"/>
+      <w:szCs w:val="18"/>
+    </w:rPr>
+  </w:style>
+  <w:style w:type="character" w:customStyle="1" w:styleId="a7">
+    <w:name w:val="页脚 字符"/>
+    <w:basedOn w:val="a0"/>
+    <w:link w:val="a6"/>
+    <w:uiPriority w:val="99"/>
+    <w:rsid w:val="006E1940"/>
+    <w:rPr>
+      <w:sz w:val="18"/>
+      <w:szCs w:val="18"/>
+    </w:rPr>
+  </w:style>
 </w:styles>
 </file>
 

</xml_diff>